<commit_message>
Article 2 - Client vs Server side
</commit_message>
<xml_diff>
--- a/1_WhatIsTheInternet.docx
+++ b/1_WhatIsTheInternet.docx
@@ -295,7 +295,25 @@
           <w:szCs w:val="26"/>
           <w:lang w:val="en-US"/>
         </w:rPr>
-        <w:t>Data is transferred via the Internet not through a continuous stream, but rather in millions of fundamental units known as Packets:</w:t>
+        <w:t>Data is transferred via the Internet</w:t>
+      </w:r>
+      <w:r>
+        <w:rPr>
+          <w:rFonts w:ascii="Times New Roman" w:hAnsi="Times New Roman" w:cs="Times New Roman"/>
+          <w:sz w:val="26"/>
+          <w:szCs w:val="26"/>
+          <w:lang w:val="en-US"/>
+        </w:rPr>
+        <w:t>,</w:t>
+      </w:r>
+      <w:r>
+        <w:rPr>
+          <w:rFonts w:ascii="Times New Roman" w:hAnsi="Times New Roman" w:cs="Times New Roman"/>
+          <w:sz w:val="26"/>
+          <w:szCs w:val="26"/>
+          <w:lang w:val="en-US"/>
+        </w:rPr>
+        <w:t xml:space="preserve"> not through a continuous stream, but rather in millions of fundamental units known as Packets:</w:t>
       </w:r>
     </w:p>
     <w:p>
@@ -320,7 +338,7 @@
           <w:szCs w:val="26"/>
           <w:lang w:val="en-US"/>
         </w:rPr>
-        <w:t>Fragmentation: A large file, such as an HD movie, is broken down into blocks of data. Each packet contains a portion of the data and it’s addressing information.</w:t>
+        <w:t>Fragmentation: A large file, such as an HD movie, is broken down into blocks of data. Each packet contains a portion of the data and its addressing information.</w:t>
       </w:r>
     </w:p>
     <w:p>

</xml_diff>